<commit_message>
added 50 samples and sample annotations
</commit_message>
<xml_diff>
--- a/lit_mining/OGD_use_protocol_0705.docx
+++ b/lit_mining/OGD_use_protocol_0705.docx
@@ -31,9 +31,6 @@
     <w:p>
       <w:pPr>
         <w:jc w:val="center"/>
-        <w:rPr>
-          <w:rFonts w:hint="eastAsia"/>
-        </w:rPr>
       </w:pPr>
       <w:r>
         <w:rPr>
@@ -70,11 +67,6 @@
       </w:pPr>
     </w:p>
     <w:p>
-      <w:pPr>
-        <w:rPr>
-          <w:rFonts w:hint="eastAsia"/>
-        </w:rPr>
-      </w:pPr>
       <w:r>
         <w:rPr>
           <w:rFonts w:hint="eastAsia"/>
@@ -91,24 +83,14 @@
         </w:numPr>
         <w:ind w:firstLineChars="0"/>
       </w:pPr>
-      <w:proofErr w:type="spellStart"/>
       <w:r>
         <w:rPr>
           <w:rFonts w:hint="eastAsia"/>
         </w:rPr>
         <w:t>ArVix</w:t>
       </w:r>
-      <w:proofErr w:type="spellEnd"/>
-      <w:r>
-        <w:t xml:space="preserve"> / ACM / </w:t>
-      </w:r>
-      <w:proofErr w:type="spellStart"/>
-      <w:r>
-        <w:t>ScienceDirect</w:t>
-      </w:r>
-      <w:proofErr w:type="spellEnd"/>
-      <w:r>
-        <w:t xml:space="preserve"> / IEEE / PLOS / JSTOR</w:t>
+      <w:r>
+        <w:t xml:space="preserve"> / ACM / ScienceDirect / IEEE / PLOS / JSTOR</w:t>
       </w:r>
     </w:p>
     <w:p>
@@ -131,11 +113,6 @@
       </w:pPr>
     </w:p>
     <w:p>
-      <w:pPr>
-        <w:rPr>
-          <w:rFonts w:hint="eastAsia"/>
-        </w:rPr>
-      </w:pPr>
       <w:r>
         <w:rPr>
           <w:rFonts w:hint="eastAsia"/>
@@ -153,51 +130,17 @@
       </w:r>
     </w:p>
     <w:p>
-      <w:pPr>
-        <w:rPr>
-          <w:rFonts w:hint="eastAsia"/>
-        </w:rPr>
-      </w:pPr>
       <w:r>
         <w:t>“open government data”, “OGD”, “</w:t>
       </w:r>
       <w:r>
-        <w:t>data.</w:t>
-      </w:r>
-      <w:proofErr w:type="spellStart"/>
-      <w:r>
-        <w:t>gov</w:t>
-      </w:r>
-      <w:proofErr w:type="spellEnd"/>
+        <w:t>c</w:t>
+      </w:r>
       <w:r>
         <w:t>”</w:t>
       </w:r>
       <w:r>
-        <w:t>,”</w:t>
-      </w:r>
-      <w:proofErr w:type="spellStart"/>
-      <w:r>
-        <w:t>Socrata</w:t>
-      </w:r>
-      <w:proofErr w:type="spellEnd"/>
-      <w:r>
-        <w:t xml:space="preserve">”,”open </w:t>
-      </w:r>
-      <w:proofErr w:type="spellStart"/>
-      <w:r>
-        <w:t>data”,”civic</w:t>
-      </w:r>
-      <w:proofErr w:type="spellEnd"/>
-      <w:r>
-        <w:t xml:space="preserve"> </w:t>
-      </w:r>
-      <w:proofErr w:type="spellStart"/>
-      <w:r>
-        <w:t>data”,”city</w:t>
-      </w:r>
-      <w:proofErr w:type="spellEnd"/>
-      <w:r>
-        <w:t xml:space="preserve"> data”</w:t>
+        <w:t>,”Socrata”,”open data”,”civic data”,”city data”</w:t>
       </w:r>
     </w:p>
     <w:p/>
@@ -282,18 +225,9 @@
       <w:pPr>
         <w:pStyle w:val="ListParagraph"/>
         <w:ind w:left="360" w:firstLineChars="0" w:firstLine="0"/>
-        <w:rPr>
-          <w:rFonts w:hint="eastAsia"/>
-        </w:rPr>
-      </w:pPr>
-    </w:p>
-    <w:p>
-      <w:pPr>
-        <w:rPr>
-          <w:rFonts w:hint="eastAsia"/>
-        </w:rPr>
-      </w:pPr>
-    </w:p>
+      </w:pPr>
+    </w:p>
+    <w:p/>
     <w:p>
       <w:r>
         <w:t>I</w:t>
@@ -463,76 +397,204 @@
       <w:r>
         <w:t>OGD as object of study</w:t>
       </w:r>
+    </w:p>
+    <w:p>
+      <w:pPr>
+        <w:pStyle w:val="ListParagraph"/>
+        <w:numPr>
+          <w:ilvl w:val="0"/>
+          <w:numId w:val="2"/>
+        </w:numPr>
+        <w:ind w:firstLineChars="0"/>
+      </w:pPr>
+      <w:r>
+        <w:t>Mention but not use OGD</w:t>
+      </w:r>
+    </w:p>
+    <w:p/>
+    <w:p/>
+    <w:p>
+      <w:r>
+        <w:rPr>
+          <w:rFonts w:hint="eastAsia"/>
+        </w:rPr>
+        <w:t>Sample Description:</w:t>
+      </w:r>
+    </w:p>
+    <w:p>
+      <w:pPr>
+        <w:pStyle w:val="ListParagraph"/>
+        <w:numPr>
+          <w:ilvl w:val="0"/>
+          <w:numId w:val="2"/>
+        </w:numPr>
+        <w:ind w:firstLineChars="0"/>
+      </w:pPr>
+      <w:r>
+        <w:t>D</w:t>
+      </w:r>
+      <w:r>
+        <w:rPr>
+          <w:rFonts w:hint="eastAsia"/>
+        </w:rPr>
+        <w:t>iscip</w:t>
+      </w:r>
+      <w:r>
+        <w:t>lines/ year</w:t>
+      </w:r>
+    </w:p>
+    <w:p>
+      <w:pPr>
+        <w:pStyle w:val="ListParagraph"/>
+        <w:numPr>
+          <w:ilvl w:val="0"/>
+          <w:numId w:val="2"/>
+        </w:numPr>
+        <w:ind w:firstLineChars="0"/>
+      </w:pPr>
+      <w:r>
+        <w:t>Most cited papers</w:t>
+      </w:r>
+    </w:p>
+    <w:p/>
+    <w:p/>
+    <w:p/>
+    <w:p/>
+    <w:p/>
+    <w:p/>
+    <w:p>
+      <w:pPr>
+        <w:pStyle w:val="ListParagraph"/>
+        <w:numPr>
+          <w:ilvl w:val="0"/>
+          <w:numId w:val="2"/>
+        </w:numPr>
+        <w:ind w:firstLineChars="0"/>
+      </w:pPr>
+      <w:r>
+        <w:t xml:space="preserve">0714 </w:t>
+      </w:r>
       <w:bookmarkStart w:id="0" w:name="_GoBack"/>
       <w:bookmarkEnd w:id="0"/>
-    </w:p>
-    <w:p>
-      <w:pPr>
-        <w:pStyle w:val="ListParagraph"/>
-        <w:numPr>
-          <w:ilvl w:val="0"/>
-          <w:numId w:val="2"/>
-        </w:numPr>
-        <w:ind w:firstLineChars="0"/>
-        <w:rPr>
-          <w:rFonts w:hint="eastAsia"/>
-        </w:rPr>
-      </w:pPr>
-      <w:r>
-        <w:t>Mention but not use OGD</w:t>
-      </w:r>
-    </w:p>
-    <w:p/>
-    <w:p/>
-    <w:p>
-      <w:pPr>
-        <w:rPr>
-          <w:rFonts w:hint="eastAsia"/>
-        </w:rPr>
-      </w:pPr>
-      <w:r>
-        <w:rPr>
-          <w:rFonts w:hint="eastAsia"/>
-        </w:rPr>
-        <w:t>Sample Description:</w:t>
-      </w:r>
-    </w:p>
-    <w:p>
-      <w:pPr>
-        <w:pStyle w:val="ListParagraph"/>
-        <w:numPr>
-          <w:ilvl w:val="0"/>
-          <w:numId w:val="2"/>
-        </w:numPr>
-        <w:ind w:firstLineChars="0"/>
-      </w:pPr>
-      <w:r>
-        <w:t>D</w:t>
-      </w:r>
-      <w:r>
-        <w:rPr>
-          <w:rFonts w:hint="eastAsia"/>
-        </w:rPr>
-        <w:t>iscip</w:t>
-      </w:r>
-      <w:r>
-        <w:t>lines/ year</w:t>
-      </w:r>
-    </w:p>
-    <w:p>
-      <w:pPr>
-        <w:pStyle w:val="ListParagraph"/>
-        <w:numPr>
-          <w:ilvl w:val="0"/>
-          <w:numId w:val="2"/>
-        </w:numPr>
-        <w:ind w:firstLineChars="0"/>
-        <w:rPr>
-          <w:rFonts w:hint="eastAsia"/>
-        </w:rPr>
-      </w:pPr>
-      <w:r>
-        <w:t>Most cited papers</w:t>
+      <w:r>
+        <w:t>T</w:t>
+      </w:r>
+      <w:r>
+        <w:rPr>
+          <w:rFonts w:hint="eastAsia"/>
+        </w:rPr>
+        <w:t xml:space="preserve">o </w:t>
+      </w:r>
+      <w:r>
+        <w:t>do:</w:t>
+      </w:r>
+    </w:p>
+    <w:p>
+      <w:pPr>
+        <w:pStyle w:val="ListParagraph"/>
+        <w:ind w:left="360" w:firstLineChars="0" w:firstLine="0"/>
+      </w:pPr>
+      <w:r>
+        <w:t>Revise research questions</w:t>
+      </w:r>
+    </w:p>
+    <w:p>
+      <w:pPr>
+        <w:pStyle w:val="ListParagraph"/>
+        <w:ind w:left="360" w:firstLineChars="0" w:firstLine="0"/>
+      </w:pPr>
+      <w:r>
+        <w:t>Documenting how many results retrieved</w:t>
+      </w:r>
+    </w:p>
+    <w:p>
+      <w:pPr>
+        <w:pStyle w:val="ListParagraph"/>
+        <w:numPr>
+          <w:ilvl w:val="0"/>
+          <w:numId w:val="2"/>
+        </w:numPr>
+        <w:ind w:firstLineChars="0"/>
+      </w:pPr>
+      <w:r>
+        <w:t>Remove the duplicates – record numbers</w:t>
+      </w:r>
+    </w:p>
+    <w:p>
+      <w:pPr>
+        <w:pStyle w:val="ListParagraph"/>
+        <w:numPr>
+          <w:ilvl w:val="0"/>
+          <w:numId w:val="2"/>
+        </w:numPr>
+        <w:ind w:firstLineChars="0"/>
+      </w:pPr>
+      <w:r>
+        <w:t xml:space="preserve">Get the search string down/ gather literature/ pick a sample of 50 and individually screen them – go back to search string and inclusion criteria. </w:t>
+      </w:r>
+    </w:p>
+    <w:p>
+      <w:pPr>
+        <w:pStyle w:val="ListParagraph"/>
+        <w:numPr>
+          <w:ilvl w:val="0"/>
+          <w:numId w:val="2"/>
+        </w:numPr>
+        <w:ind w:firstLineChars="0"/>
+      </w:pPr>
+      <w:r>
+        <w:t>Should not include presentation/ poster?  Look at a review to see if they only look at peer-reviewed papers?</w:t>
+      </w:r>
+    </w:p>
+    <w:p>
+      <w:pPr>
+        <w:pStyle w:val="ListParagraph"/>
+        <w:numPr>
+          <w:ilvl w:val="0"/>
+          <w:numId w:val="2"/>
+        </w:numPr>
+        <w:ind w:firstLineChars="0"/>
+      </w:pPr>
+      <w:r>
+        <w:t>S</w:t>
+      </w:r>
+      <w:r>
+        <w:rPr>
+          <w:rFonts w:hint="eastAsia"/>
+        </w:rPr>
+        <w:t xml:space="preserve">et </w:t>
+      </w:r>
+      <w:r>
+        <w:t>up instruments by 24</w:t>
+      </w:r>
+      <w:r>
+        <w:rPr>
+          <w:vertAlign w:val="superscript"/>
+        </w:rPr>
+        <w:t>th</w:t>
+      </w:r>
+      <w:r>
+        <w:t xml:space="preserve"> </w:t>
+      </w:r>
+    </w:p>
+    <w:p>
+      <w:pPr>
+        <w:pStyle w:val="ListParagraph"/>
+        <w:ind w:left="360" w:firstLineChars="0" w:firstLine="0"/>
+        <w:rPr>
+          <w:rFonts w:hint="eastAsia"/>
+        </w:rPr>
+      </w:pPr>
+      <w:hyperlink r:id="rId7" w:history="1">
+        <w:r>
+          <w:rPr>
+            <w:rStyle w:val="Hyperlink"/>
+          </w:rPr>
+          <w:t>https://catalyst.uw.edu/</w:t>
+        </w:r>
+      </w:hyperlink>
+      <w:r>
+        <w:t xml:space="preserve"> </w:t>
       </w:r>
     </w:p>
     <w:sectPr>
@@ -543,6 +605,56 @@
     </w:sectPr>
   </w:body>
 </w:document>
+</file>
+
+<file path=word/endnotes.xml><?xml version="1.0" encoding="utf-8"?>
+<w:endnotes xmlns:wpc="http://schemas.microsoft.com/office/word/2010/wordprocessingCanvas" xmlns:cx="http://schemas.microsoft.com/office/drawing/2014/chartex" xmlns:cx1="http://schemas.microsoft.com/office/drawing/2015/9/8/chartex" xmlns:cx2="http://schemas.microsoft.com/office/drawing/2015/10/21/chartex" xmlns:cx3="http://schemas.microsoft.com/office/drawing/2016/5/9/chartex" xmlns:cx4="http://schemas.microsoft.com/office/drawing/2016/5/10/chartex" xmlns:cx5="http://schemas.microsoft.com/office/drawing/2016/5/11/chartex" xmlns:mc="http://schemas.openxmlformats.org/markup-compatibility/2006" xmlns:o="urn:schemas-microsoft-com:office:office" xmlns:r="http://schemas.openxmlformats.org/officeDocument/2006/relationships" xmlns:m="http://schemas.openxmlformats.org/officeDocument/2006/math" xmlns:v="urn:schemas-microsoft-com:vml" xmlns:wp14="http://schemas.microsoft.com/office/word/2010/wordprocessingDrawing" xmlns:wp="http://schemas.openxmlformats.org/drawingml/2006/wordprocessingDrawing" xmlns:w10="urn:schemas-microsoft-com:office:word" xmlns:w="http://schemas.openxmlformats.org/wordprocessingml/2006/main" xmlns:w14="http://schemas.microsoft.com/office/word/2010/wordml" xmlns:w15="http://schemas.microsoft.com/office/word/2012/wordml" xmlns:w16se="http://schemas.microsoft.com/office/word/2015/wordml/symex" xmlns:wpg="http://schemas.microsoft.com/office/word/2010/wordprocessingGroup" xmlns:wpi="http://schemas.microsoft.com/office/word/2010/wordprocessingInk" xmlns:wne="http://schemas.microsoft.com/office/word/2006/wordml" xmlns:wps="http://schemas.microsoft.com/office/word/2010/wordprocessingShape" mc:Ignorable="w14 w15 w16se wp14">
+  <w:endnote w:type="separator" w:id="-1">
+    <w:p>
+      <w:pPr>
+        <w:spacing w:after="0" w:line="240" w:lineRule="auto"/>
+      </w:pPr>
+      <w:r>
+        <w:separator/>
+      </w:r>
+    </w:p>
+  </w:endnote>
+  <w:endnote w:type="continuationSeparator" w:id="0">
+    <w:p>
+      <w:pPr>
+        <w:spacing w:after="0" w:line="240" w:lineRule="auto"/>
+      </w:pPr>
+      <w:r>
+        <w:continuationSeparator/>
+      </w:r>
+    </w:p>
+  </w:endnote>
+</w:endnotes>
+</file>
+
+<file path=word/footnotes.xml><?xml version="1.0" encoding="utf-8"?>
+<w:footnotes xmlns:wpc="http://schemas.microsoft.com/office/word/2010/wordprocessingCanvas" xmlns:cx="http://schemas.microsoft.com/office/drawing/2014/chartex" xmlns:cx1="http://schemas.microsoft.com/office/drawing/2015/9/8/chartex" xmlns:cx2="http://schemas.microsoft.com/office/drawing/2015/10/21/chartex" xmlns:cx3="http://schemas.microsoft.com/office/drawing/2016/5/9/chartex" xmlns:cx4="http://schemas.microsoft.com/office/drawing/2016/5/10/chartex" xmlns:cx5="http://schemas.microsoft.com/office/drawing/2016/5/11/chartex" xmlns:mc="http://schemas.openxmlformats.org/markup-compatibility/2006" xmlns:o="urn:schemas-microsoft-com:office:office" xmlns:r="http://schemas.openxmlformats.org/officeDocument/2006/relationships" xmlns:m="http://schemas.openxmlformats.org/officeDocument/2006/math" xmlns:v="urn:schemas-microsoft-com:vml" xmlns:wp14="http://schemas.microsoft.com/office/word/2010/wordprocessingDrawing" xmlns:wp="http://schemas.openxmlformats.org/drawingml/2006/wordprocessingDrawing" xmlns:w10="urn:schemas-microsoft-com:office:word" xmlns:w="http://schemas.openxmlformats.org/wordprocessingml/2006/main" xmlns:w14="http://schemas.microsoft.com/office/word/2010/wordml" xmlns:w15="http://schemas.microsoft.com/office/word/2012/wordml" xmlns:w16se="http://schemas.microsoft.com/office/word/2015/wordml/symex" xmlns:wpg="http://schemas.microsoft.com/office/word/2010/wordprocessingGroup" xmlns:wpi="http://schemas.microsoft.com/office/word/2010/wordprocessingInk" xmlns:wne="http://schemas.microsoft.com/office/word/2006/wordml" xmlns:wps="http://schemas.microsoft.com/office/word/2010/wordprocessingShape" mc:Ignorable="w14 w15 w16se wp14">
+  <w:footnote w:type="separator" w:id="-1">
+    <w:p>
+      <w:pPr>
+        <w:spacing w:after="0" w:line="240" w:lineRule="auto"/>
+      </w:pPr>
+      <w:r>
+        <w:separator/>
+      </w:r>
+    </w:p>
+  </w:footnote>
+  <w:footnote w:type="continuationSeparator" w:id="0">
+    <w:p>
+      <w:pPr>
+        <w:spacing w:after="0" w:line="240" w:lineRule="auto"/>
+      </w:pPr>
+      <w:r>
+        <w:continuationSeparator/>
+      </w:r>
+    </w:p>
+  </w:footnote>
+</w:footnotes>
 </file>
 
 <file path=word/numbering.xml><?xml version="1.0" encoding="utf-8"?>
@@ -1376,6 +1488,95 @@
       <w:szCs w:val="44"/>
     </w:rPr>
   </w:style>
+  <w:style w:type="paragraph" w:styleId="Header">
+    <w:name w:val="header"/>
+    <w:basedOn w:val="Normal"/>
+    <w:link w:val="HeaderChar"/>
+    <w:uiPriority w:val="99"/>
+    <w:unhideWhenUsed/>
+    <w:rsid w:val="004F147A"/>
+    <w:pPr>
+      <w:pBdr>
+        <w:bottom w:val="single" w:sz="6" w:space="1" w:color="auto"/>
+      </w:pBdr>
+      <w:tabs>
+        <w:tab w:val="center" w:pos="4320"/>
+        <w:tab w:val="right" w:pos="8640"/>
+      </w:tabs>
+      <w:snapToGrid w:val="0"/>
+      <w:spacing w:line="240" w:lineRule="auto"/>
+      <w:jc w:val="center"/>
+    </w:pPr>
+    <w:rPr>
+      <w:sz w:val="18"/>
+      <w:szCs w:val="18"/>
+    </w:rPr>
+  </w:style>
+  <w:style w:type="character" w:customStyle="1" w:styleId="HeaderChar">
+    <w:name w:val="Header Char"/>
+    <w:basedOn w:val="DefaultParagraphFont"/>
+    <w:link w:val="Header"/>
+    <w:uiPriority w:val="99"/>
+    <w:rsid w:val="004F147A"/>
+    <w:rPr>
+      <w:sz w:val="18"/>
+      <w:szCs w:val="18"/>
+    </w:rPr>
+  </w:style>
+  <w:style w:type="paragraph" w:styleId="Footer">
+    <w:name w:val="footer"/>
+    <w:basedOn w:val="Normal"/>
+    <w:link w:val="FooterChar"/>
+    <w:uiPriority w:val="99"/>
+    <w:unhideWhenUsed/>
+    <w:rsid w:val="004F147A"/>
+    <w:pPr>
+      <w:tabs>
+        <w:tab w:val="center" w:pos="4320"/>
+        <w:tab w:val="right" w:pos="8640"/>
+      </w:tabs>
+      <w:snapToGrid w:val="0"/>
+      <w:spacing w:line="240" w:lineRule="auto"/>
+    </w:pPr>
+    <w:rPr>
+      <w:sz w:val="18"/>
+      <w:szCs w:val="18"/>
+    </w:rPr>
+  </w:style>
+  <w:style w:type="character" w:customStyle="1" w:styleId="FooterChar">
+    <w:name w:val="Footer Char"/>
+    <w:basedOn w:val="DefaultParagraphFont"/>
+    <w:link w:val="Footer"/>
+    <w:uiPriority w:val="99"/>
+    <w:rsid w:val="004F147A"/>
+    <w:rPr>
+      <w:sz w:val="18"/>
+      <w:szCs w:val="18"/>
+    </w:rPr>
+  </w:style>
+  <w:style w:type="character" w:styleId="Hyperlink">
+    <w:name w:val="Hyperlink"/>
+    <w:basedOn w:val="DefaultParagraphFont"/>
+    <w:uiPriority w:val="99"/>
+    <w:unhideWhenUsed/>
+    <w:rsid w:val="00982B11"/>
+    <w:rPr>
+      <w:color w:val="0563C1" w:themeColor="hyperlink"/>
+      <w:u w:val="single"/>
+    </w:rPr>
+  </w:style>
+  <w:style w:type="character" w:styleId="Mention">
+    <w:name w:val="Mention"/>
+    <w:basedOn w:val="DefaultParagraphFont"/>
+    <w:uiPriority w:val="99"/>
+    <w:semiHidden/>
+    <w:unhideWhenUsed/>
+    <w:rsid w:val="00982B11"/>
+    <w:rPr>
+      <w:color w:val="2B579A"/>
+      <w:shd w:val="clear" w:color="auto" w:fill="E6E6E6"/>
+    </w:rPr>
+  </w:style>
 </w:styles>
 </file>
 

</xml_diff>